<commit_message>
Few more corrections to test-cases
</commit_message>
<xml_diff>
--- a/test-cases/test-cases.docx
+++ b/test-cases/test-cases.docx
@@ -500,7 +500,73 @@
           <w:szCs w:val="20"/>
           <w:lang w:eastAsia="ru-RU"/>
         </w:rPr>
-        <w:t xml:space="preserve">Ожидаемый результат: пользователь успешно авторизован в системе: переход на главную страницу, в хедере кнопка </w:t>
+        <w:t>О</w:t>
+      </w:r>
+      <w:r>
+        <w:rPr>
+          <w:rFonts w:ascii="Times New Roman" w:eastAsia="Times New Roman" w:hAnsi="Times New Roman" w:cs="Times New Roman"/>
+          <w:i/>
+          <w:color w:val="24292E"/>
+          <w:sz w:val="20"/>
+          <w:szCs w:val="20"/>
+          <w:lang w:eastAsia="ru-RU"/>
+        </w:rPr>
+        <w:t>жидаемый результат:</w:t>
+      </w:r>
+      <w:r>
+        <w:rPr>
+          <w:rFonts w:ascii="Times New Roman" w:eastAsia="Times New Roman" w:hAnsi="Times New Roman" w:cs="Times New Roman"/>
+          <w:i/>
+          <w:color w:val="24292E"/>
+          <w:sz w:val="20"/>
+          <w:szCs w:val="20"/>
+          <w:lang w:eastAsia="ru-RU"/>
+        </w:rPr>
+        <w:t xml:space="preserve"> </w:t>
+      </w:r>
+      <w:r>
+        <w:rPr>
+          <w:rFonts w:ascii="Times New Roman" w:eastAsia="Times New Roman" w:hAnsi="Times New Roman" w:cs="Times New Roman"/>
+          <w:i/>
+          <w:color w:val="24292E"/>
+          <w:sz w:val="20"/>
+          <w:szCs w:val="20"/>
+          <w:lang w:eastAsia="ru-RU"/>
+        </w:rPr>
+        <w:t>перехо</w:t>
+      </w:r>
+      <w:r>
+        <w:rPr>
+          <w:rFonts w:ascii="Times New Roman" w:eastAsia="Times New Roman" w:hAnsi="Times New Roman" w:cs="Times New Roman"/>
+          <w:i/>
+          <w:color w:val="24292E"/>
+          <w:sz w:val="20"/>
+          <w:szCs w:val="20"/>
+          <w:lang w:eastAsia="ru-RU"/>
+        </w:rPr>
+        <w:t>д на главную страницу,</w:t>
+      </w:r>
+      <w:r>
+        <w:rPr>
+          <w:rFonts w:ascii="Times New Roman" w:eastAsia="Times New Roman" w:hAnsi="Times New Roman" w:cs="Times New Roman"/>
+          <w:i/>
+          <w:color w:val="24292E"/>
+          <w:sz w:val="20"/>
+          <w:szCs w:val="20"/>
+          <w:lang w:eastAsia="ru-RU"/>
+        </w:rPr>
+        <w:t xml:space="preserve"> </w:t>
+      </w:r>
+      <w:r>
+        <w:rPr>
+          <w:rFonts w:ascii="Times New Roman" w:eastAsia="Times New Roman" w:hAnsi="Times New Roman" w:cs="Times New Roman"/>
+          <w:i/>
+          <w:color w:val="24292E"/>
+          <w:sz w:val="20"/>
+          <w:szCs w:val="20"/>
+          <w:lang w:eastAsia="ru-RU"/>
+        </w:rPr>
+        <w:t xml:space="preserve">кнопка </w:t>
       </w:r>
       <w:r>
         <w:rPr>
@@ -568,7 +634,62 @@
           <w:szCs w:val="20"/>
           <w:lang w:eastAsia="ru-RU"/>
         </w:rPr>
-        <w:t xml:space="preserve"> менеджер аккаунта.</w:t>
+        <w:t xml:space="preserve"> менеджер аккаунта</w:t>
+      </w:r>
+      <w:r>
+        <w:rPr>
+          <w:rFonts w:ascii="Times New Roman" w:eastAsia="Times New Roman" w:hAnsi="Times New Roman" w:cs="Times New Roman"/>
+          <w:i/>
+          <w:color w:val="24292E"/>
+          <w:sz w:val="20"/>
+          <w:szCs w:val="20"/>
+          <w:lang w:eastAsia="ru-RU"/>
+        </w:rPr>
+        <w:t xml:space="preserve"> с отображением</w:t>
+      </w:r>
+      <w:r>
+        <w:rPr>
+          <w:rFonts w:ascii="Times New Roman" w:eastAsia="Times New Roman" w:hAnsi="Times New Roman" w:cs="Times New Roman"/>
+          <w:i/>
+          <w:color w:val="24292E"/>
+          <w:sz w:val="20"/>
+          <w:szCs w:val="20"/>
+          <w:lang w:eastAsia="ru-RU"/>
+        </w:rPr>
+        <w:t xml:space="preserve"> </w:t>
+      </w:r>
+      <w:r>
+        <w:rPr>
+          <w:rFonts w:ascii="Times New Roman" w:eastAsia="Times New Roman" w:hAnsi="Times New Roman" w:cs="Times New Roman"/>
+          <w:i/>
+          <w:color w:val="24292E"/>
+          <w:sz w:val="20"/>
+          <w:szCs w:val="20"/>
+          <w:lang w:val="en-US" w:eastAsia="ru-RU"/>
+        </w:rPr>
+        <w:t>Username</w:t>
+      </w:r>
+      <w:r>
+        <w:rPr>
+          <w:rFonts w:ascii="Times New Roman" w:eastAsia="Times New Roman" w:hAnsi="Times New Roman" w:cs="Times New Roman"/>
+          <w:i/>
+          <w:color w:val="24292E"/>
+          <w:sz w:val="20"/>
+          <w:szCs w:val="20"/>
+          <w:lang w:eastAsia="ru-RU"/>
+        </w:rPr>
+        <w:t xml:space="preserve"> </w:t>
+      </w:r>
+      <w:r>
+        <w:rPr>
+          <w:rFonts w:ascii="Times New Roman" w:eastAsia="Times New Roman" w:hAnsi="Times New Roman" w:cs="Times New Roman"/>
+          <w:i/>
+          <w:color w:val="24292E"/>
+          <w:sz w:val="20"/>
+          <w:szCs w:val="20"/>
+          <w:lang w:eastAsia="ru-RU"/>
+        </w:rPr>
+        <w:t>.</w:t>
       </w:r>
     </w:p>
     <w:p>
@@ -1502,34 +1623,7 @@
           <w:szCs w:val="20"/>
           <w:lang w:eastAsia="ru-RU"/>
         </w:rPr>
-        <w:t>1 комната (по умолчанию параметр сохранился)</w:t>
-      </w:r>
-    </w:p>
-    <w:p>
-      <w:pPr>
-        <w:numPr>
-          <w:ilvl w:val="1"/>
-          <w:numId w:val="11"/>
-        </w:numPr>
-        <w:shd w:val="clear" w:color="auto" w:fill="FFFFFF"/>
-        <w:spacing w:before="60" w:after="100" w:afterAutospacing="1" w:line="240" w:lineRule="auto"/>
-        <w:rPr>
-          <w:rFonts w:ascii="Times New Roman" w:eastAsia="Times New Roman" w:hAnsi="Times New Roman" w:cs="Times New Roman"/>
-          <w:color w:val="24292E"/>
-          <w:sz w:val="20"/>
-          <w:szCs w:val="20"/>
-          <w:lang w:eastAsia="ru-RU"/>
-        </w:rPr>
-      </w:pPr>
-      <w:r>
-        <w:rPr>
-          <w:rFonts w:ascii="Times New Roman" w:eastAsia="Times New Roman" w:hAnsi="Times New Roman" w:cs="Times New Roman"/>
-          <w:color w:val="24292E"/>
-          <w:sz w:val="20"/>
-          <w:szCs w:val="20"/>
-          <w:lang w:eastAsia="ru-RU"/>
-        </w:rPr>
-        <w:t>Список отелей будет в порядке убывания рейтинга (сортировка отелей по умолчанию)</w:t>
+        <w:t>1 комната</w:t>
       </w:r>
     </w:p>
     <w:p>
@@ -1902,6 +1996,18 @@
       <w:r>
         <w:rPr>
           <w:rFonts w:ascii="Times New Roman" w:eastAsia="Times New Roman" w:hAnsi="Times New Roman" w:cs="Times New Roman"/>
+          <w:b/>
+          <w:bCs/>
+          <w:color w:val="24292E"/>
+          <w:sz w:val="20"/>
+          <w:szCs w:val="20"/>
+          <w:lang w:eastAsia="ru-RU"/>
+        </w:rPr>
+        <w:t xml:space="preserve"> оставляем</w:t>
+      </w:r>
+      <w:r>
+        <w:rPr>
+          <w:rFonts w:ascii="Times New Roman" w:eastAsia="Times New Roman" w:hAnsi="Times New Roman" w:cs="Times New Roman"/>
           <w:color w:val="24292E"/>
           <w:sz w:val="20"/>
           <w:szCs w:val="20"/>
@@ -2141,7 +2247,7 @@
           <w:szCs w:val="20"/>
           <w:lang w:eastAsia="ru-RU"/>
         </w:rPr>
-        <w:t>система открывает текущую</w:t>
+        <w:t xml:space="preserve">система </w:t>
       </w:r>
       <w:r>
         <w:rPr>
@@ -2153,7 +2259,19 @@
           <w:szCs w:val="20"/>
           <w:lang w:eastAsia="ru-RU"/>
         </w:rPr>
-        <w:t xml:space="preserve"> страницу. Пустое поле </w:t>
+        <w:t>остается на той же странице</w:t>
+      </w:r>
+      <w:r>
+        <w:rPr>
+          <w:rFonts w:ascii="Times New Roman" w:eastAsia="Times New Roman" w:hAnsi="Times New Roman" w:cs="Times New Roman"/>
+          <w:i/>
+          <w:iCs/>
+          <w:color w:val="24292E"/>
+          <w:sz w:val="20"/>
+          <w:szCs w:val="20"/>
+          <w:lang w:eastAsia="ru-RU"/>
+        </w:rPr>
+        <w:t xml:space="preserve">. Пустое поле </w:t>
       </w:r>
       <w:r>
         <w:rPr>
@@ -2920,8 +3038,6 @@
         </w:rPr>
         <w:t>(Выбор пользователя сохранен</w:t>
       </w:r>
-      <w:bookmarkStart w:id="0" w:name="_GoBack"/>
-      <w:bookmarkEnd w:id="0"/>
       <w:r>
         <w:rPr>
           <w:rFonts w:ascii="Times New Roman" w:eastAsia="Times New Roman" w:hAnsi="Times New Roman" w:cs="Times New Roman"/>
@@ -3392,7 +3508,19 @@
           <w:szCs w:val="20"/>
           <w:lang w:eastAsia="ru-RU"/>
         </w:rPr>
-        <w:t xml:space="preserve">Пользователь </w:t>
+        <w:t>Пользоват</w:t>
+      </w:r>
+      <w:bookmarkStart w:id="0" w:name="_GoBack"/>
+      <w:bookmarkEnd w:id="0"/>
+      <w:r>
+        <w:rPr>
+          <w:rFonts w:ascii="Times New Roman" w:eastAsia="Times New Roman" w:hAnsi="Times New Roman" w:cs="Times New Roman"/>
+          <w:color w:val="24292E"/>
+          <w:sz w:val="20"/>
+          <w:szCs w:val="20"/>
+          <w:lang w:eastAsia="ru-RU"/>
+        </w:rPr>
+        <w:t xml:space="preserve">ель </w:t>
       </w:r>
       <w:r>
         <w:rPr>

</xml_diff>